<commit_message>
added the dokumentationskopf for this exercise
</commit_message>
<xml_diff>
--- a/Vorlagen/Dokumentationskopf.docx
+++ b/Vorlagen/Dokumentationskopf.docx
@@ -4,7 +4,13 @@
   <w:body>
     <w:p>
       <w:pPr>
-        <w:spacing w:after="0" w:line="240" w:lineRule="auto"/>
+        <w:spacing w:after="0" w:line="20" w:lineRule="atLeast"/>
+        <w:rPr>
+          <w:rFonts w:ascii="Tahoma" w:eastAsia="Times New Roman" w:hAnsi="Tahoma" w:cs="Tahoma"/>
+          <w:color w:val="000000"/>
+          <w:sz w:val="20"/>
+          <w:szCs w:val="20"/>
+        </w:rPr>
       </w:pPr>
       <w:r>
         <w:rPr>
@@ -13,12 +19,21 @@
         <w:t>Team</w:t>
       </w:r>
       <w:r>
-        <w:t>: &lt;Teamnummer&gt;, &lt;Namen der Teammitglieder&gt;</w:t>
-      </w:r>
-    </w:p>
-    <w:p>
-      <w:pPr>
-        <w:spacing w:after="0" w:line="240" w:lineRule="auto"/>
+        <w:t xml:space="preserve">: 6, </w:t>
+      </w:r>
+      <w:r>
+        <w:rPr>
+          <w:rFonts w:ascii="Tahoma" w:eastAsia="Times New Roman" w:hAnsi="Tahoma" w:cs="Tahoma"/>
+          <w:color w:val="000000"/>
+          <w:sz w:val="20"/>
+          <w:szCs w:val="20"/>
+        </w:rPr>
+        <w:t>Mert Siginc, Michael Müller</w:t>
+      </w:r>
+    </w:p>
+    <w:p>
+      <w:pPr>
+        <w:spacing w:after="0" w:line="20" w:lineRule="atLeast"/>
       </w:pPr>
       <w:r>
         <w:rPr>
@@ -37,15 +52,13 @@
           <w:ilvl w:val="0"/>
           <w:numId w:val="1"/>
         </w:numPr>
-        <w:spacing w:after="0" w:line="240" w:lineRule="auto"/>
+        <w:spacing w:after="0" w:line="20" w:lineRule="atLeast"/>
       </w:pPr>
       <w:r>
         <w:t xml:space="preserve">&lt;Aufgaben, für die Teammitglied 1 verantwortlich ist&gt;, </w:t>
       </w:r>
       <w:r>
         <w:br/>
-      </w:r>
-      <w:r>
         <w:t>&lt;Dateien, die komplett/zum Teil von Teammitglied 1 implementiert/bearbeitet wurden&gt;</w:t>
       </w:r>
     </w:p>
@@ -56,21 +69,19 @@
           <w:ilvl w:val="0"/>
           <w:numId w:val="1"/>
         </w:numPr>
-        <w:spacing w:after="0" w:line="240" w:lineRule="auto"/>
+        <w:spacing w:after="0" w:line="20" w:lineRule="atLeast"/>
       </w:pPr>
       <w:r>
         <w:t xml:space="preserve">&lt;Aufgaben, für die Teammitglied 2 verantwortlich ist&gt;, </w:t>
       </w:r>
       <w:r>
         <w:br/>
-      </w:r>
-      <w:r>
         <w:t>&lt;Dateien, die komplett/zum Teil von Teammitglied 2 implementiert/bearbeitet wurden&gt;</w:t>
       </w:r>
     </w:p>
     <w:p>
       <w:pPr>
-        <w:spacing w:after="0" w:line="240" w:lineRule="auto"/>
+        <w:spacing w:after="0" w:line="20" w:lineRule="atLeast"/>
       </w:pPr>
       <w:r>
         <w:rPr>
@@ -79,18 +90,53 @@
         <w:t>Quellenangaben</w:t>
       </w:r>
       <w:r>
-        <w:t xml:space="preserve">: &lt;Angabe </w:t>
-      </w:r>
-      <w:r>
-        <w:t>aller genutzten Quellen</w:t>
-      </w:r>
-      <w:r>
-        <w:t>&gt;</w:t>
-      </w:r>
-    </w:p>
-    <w:p>
-      <w:pPr>
-        <w:spacing w:after="0" w:line="240" w:lineRule="auto"/>
+        <w:t xml:space="preserve">: </w:t>
+      </w:r>
+    </w:p>
+    <w:p>
+      <w:pPr>
+        <w:pStyle w:val="Listenabsatz"/>
+        <w:numPr>
+          <w:ilvl w:val="0"/>
+          <w:numId w:val="3"/>
+        </w:numPr>
+        <w:spacing w:after="0" w:line="20" w:lineRule="atLeast"/>
+      </w:pPr>
+      <w:hyperlink r:id="rId5" w:history="1">
+        <w:r>
+          <w:rPr>
+            <w:rStyle w:val="Hyperlink"/>
+          </w:rPr>
+          <w:t>http://erlang.org/doc/apps/stdlib/index.html</w:t>
+        </w:r>
+      </w:hyperlink>
+    </w:p>
+    <w:p>
+      <w:pPr>
+        <w:pStyle w:val="Listenabsatz"/>
+        <w:numPr>
+          <w:ilvl w:val="0"/>
+          <w:numId w:val="3"/>
+        </w:numPr>
+        <w:spacing w:after="0" w:line="20" w:lineRule="atLeast"/>
+      </w:pPr>
+      <w:hyperlink r:id="rId6" w:history="1">
+        <w:r>
+          <w:rPr>
+            <w:rStyle w:val="Hyperlink"/>
+          </w:rPr>
+          <w:t>http://users.informatik.haw-hamburg.de/~klauck/verteiltesysteme.html</w:t>
+        </w:r>
+      </w:hyperlink>
+    </w:p>
+    <w:p>
+      <w:pPr>
+        <w:spacing w:after="0" w:line="20" w:lineRule="atLeast"/>
+      </w:pPr>
+    </w:p>
+    <w:p>
+      <w:pPr>
+        <w:spacing w:after="0" w:line="20" w:lineRule="atLeast"/>
       </w:pPr>
       <w:r>
         <w:rPr>
@@ -110,7 +156,12 @@
     </w:p>
     <w:p>
       <w:pPr>
-        <w:spacing w:after="0" w:line="240" w:lineRule="auto"/>
+        <w:spacing w:after="0" w:line="20" w:lineRule="atLeast"/>
+      </w:pPr>
+    </w:p>
+    <w:p>
+      <w:pPr>
+        <w:spacing w:after="0" w:line="20" w:lineRule="atLeast"/>
       </w:pPr>
       <w:r>
         <w:rPr>
@@ -119,62 +170,41 @@
         <w:t>Aktueller Stand</w:t>
       </w:r>
       <w:r>
-        <w:t>: &lt;Welche Teile der Software sind fertig inklusive Tests, welche sind fertig, aber noch nicht getestet, welche müssen noch implementiert werden&gt;</w:t>
-      </w:r>
-    </w:p>
-    <w:p>
-      <w:pPr>
-        <w:spacing w:after="0" w:line="240" w:lineRule="auto"/>
+        <w:t>: &lt;Welche Teile der Software sind fertig inklusive Tests, welche sind fertig, aber noch nicht getestet, welche müssen noch implem</w:t>
+      </w:r>
+      <w:bookmarkStart w:id="0" w:name="_GoBack"/>
+      <w:bookmarkEnd w:id="0"/>
+      <w:r>
+        <w:t>entiert werden&gt;</w:t>
+      </w:r>
+    </w:p>
+    <w:p>
+      <w:pPr>
+        <w:spacing w:after="0" w:line="20" w:lineRule="atLeast"/>
+      </w:pPr>
+    </w:p>
+    <w:p>
+      <w:pPr>
+        <w:spacing w:after="0" w:line="20" w:lineRule="atLeast"/>
       </w:pPr>
       <w:r>
         <w:rPr>
           <w:b/>
         </w:rPr>
-        <w:t xml:space="preserve">Änderungen </w:t>
-      </w:r>
-      <w:r>
-        <w:rPr>
-          <w:b/>
-        </w:rPr>
-        <w:t>de</w:t>
-      </w:r>
-      <w:r>
-        <w:rPr>
-          <w:b/>
-        </w:rPr>
-        <w:t>s</w:t>
-      </w:r>
-      <w:r>
-        <w:rPr>
-          <w:b/>
-        </w:rPr>
-        <w:t xml:space="preserve"> </w:t>
-      </w:r>
-      <w:r>
-        <w:rPr>
-          <w:b/>
-        </w:rPr>
-        <w:t>Entwurfs</w:t>
-      </w:r>
-      <w:r>
-        <w:t>: &lt;Vor dem Praktikum auszufüllen: Welche Änderungen sind bzgl. de</w:t>
-      </w:r>
-      <w:r>
-        <w:t>s</w:t>
-      </w:r>
-      <w:r>
-        <w:t xml:space="preserve"> Vor</w:t>
-      </w:r>
-      <w:r>
-        <w:t>entwurfs</w:t>
-      </w:r>
-      <w:r>
-        <w:t xml:space="preserve"> vorgenommen worden.&gt;</w:t>
-      </w:r>
-    </w:p>
-    <w:p>
-      <w:pPr>
-        <w:spacing w:after="0" w:line="240" w:lineRule="auto"/>
+        <w:t>Änderungen des Entwurfs</w:t>
+      </w:r>
+      <w:r>
+        <w:t>: &lt;Vor dem Praktikum auszufüllen: Welche Änderungen sind bzgl. des Vorentwurfs vorgenommen worden.&gt;</w:t>
+      </w:r>
+    </w:p>
+    <w:p>
+      <w:pPr>
+        <w:spacing w:after="0" w:line="20" w:lineRule="atLeast"/>
+      </w:pPr>
+    </w:p>
+    <w:p>
+      <w:pPr>
+        <w:spacing w:after="0" w:line="20" w:lineRule="atLeast"/>
       </w:pPr>
       <w:r>
         <w:rPr>
@@ -197,31 +227,25 @@
     </w:p>
     <w:p>
       <w:pPr>
-        <w:spacing w:after="0" w:line="240" w:lineRule="auto"/>
-      </w:pPr>
-    </w:p>
-    <w:p>
-      <w:pPr>
-        <w:spacing w:after="0" w:line="240" w:lineRule="auto"/>
-      </w:pPr>
-      <w:r>
-        <w:t xml:space="preserve">Ergebnis des Prozesses des Definierens von Architektur, Komponenten, Schnittstellen, Abstrakten Datentypen und anderen Charakteristika eines Systems oder einer Komponente. Dient als einziges </w:t>
-      </w:r>
-      <w:r>
-        <w:t>D</w:t>
-      </w:r>
-      <w:r>
-        <w:t>okument bei der Implementierung!</w:t>
-      </w:r>
-    </w:p>
-    <w:p>
-      <w:pPr>
-        <w:spacing w:after="0" w:line="240" w:lineRule="auto"/>
-      </w:pPr>
-    </w:p>
-    <w:p>
-      <w:pPr>
-        <w:spacing w:after="0" w:line="240" w:lineRule="auto"/>
+        <w:spacing w:after="0" w:line="20" w:lineRule="atLeast"/>
+      </w:pPr>
+    </w:p>
+    <w:p>
+      <w:pPr>
+        <w:spacing w:after="0" w:line="20" w:lineRule="atLeast"/>
+      </w:pPr>
+      <w:r>
+        <w:t>Ergebnis des Prozesses des Definierens von Architektur, Komponenten, Schnittstellen, Abstrakten Datentypen und anderen Charakteristika eines Systems oder einer Komponente. Dient als einziges Dokument bei der Implementierung!</w:t>
+      </w:r>
+    </w:p>
+    <w:p>
+      <w:pPr>
+        <w:spacing w:after="0" w:line="20" w:lineRule="atLeast"/>
+      </w:pPr>
+    </w:p>
+    <w:p>
+      <w:pPr>
+        <w:spacing w:after="0" w:line="20" w:lineRule="atLeast"/>
       </w:pPr>
       <w:r>
         <w:t>Anforderungsermittlung:</w:t>
@@ -234,7 +258,7 @@
           <w:ilvl w:val="0"/>
           <w:numId w:val="2"/>
         </w:numPr>
-        <w:spacing w:after="0" w:line="240" w:lineRule="auto"/>
+        <w:spacing w:after="0" w:line="20" w:lineRule="atLeast"/>
       </w:pPr>
       <w:r>
         <w:t>(Nicht) Funktionale Anforderungen</w:t>
@@ -247,7 +271,7 @@
           <w:ilvl w:val="0"/>
           <w:numId w:val="2"/>
         </w:numPr>
-        <w:spacing w:after="0" w:line="240" w:lineRule="auto"/>
+        <w:spacing w:after="0" w:line="20" w:lineRule="atLeast"/>
       </w:pPr>
       <w:r>
         <w:t>Anwendungsfälle</w:t>
@@ -260,7 +284,7 @@
           <w:ilvl w:val="0"/>
           <w:numId w:val="2"/>
         </w:numPr>
-        <w:spacing w:after="0" w:line="240" w:lineRule="auto"/>
+        <w:spacing w:after="0" w:line="20" w:lineRule="atLeast"/>
       </w:pPr>
       <w:r>
         <w:t>Userstories</w:t>
@@ -268,12 +292,12 @@
     </w:p>
     <w:p>
       <w:pPr>
-        <w:spacing w:after="0" w:line="240" w:lineRule="auto"/>
-      </w:pPr>
-    </w:p>
-    <w:p>
-      <w:pPr>
-        <w:spacing w:after="0" w:line="240" w:lineRule="auto"/>
+        <w:spacing w:after="0" w:line="20" w:lineRule="atLeast"/>
+      </w:pPr>
+    </w:p>
+    <w:p>
+      <w:pPr>
+        <w:spacing w:after="0" w:line="20" w:lineRule="atLeast"/>
       </w:pPr>
       <w:r>
         <w:t>Modellierung:</w:t>
@@ -286,7 +310,7 @@
           <w:ilvl w:val="0"/>
           <w:numId w:val="2"/>
         </w:numPr>
-        <w:spacing w:after="0" w:line="240" w:lineRule="auto"/>
+        <w:spacing w:after="0" w:line="20" w:lineRule="atLeast"/>
       </w:pPr>
       <w:r>
         <w:t>UML</w:t>
@@ -299,7 +323,7 @@
           <w:ilvl w:val="0"/>
           <w:numId w:val="2"/>
         </w:numPr>
-        <w:spacing w:after="0" w:line="240" w:lineRule="auto"/>
+        <w:spacing w:after="0" w:line="20" w:lineRule="atLeast"/>
       </w:pPr>
       <w:r>
         <w:t>OO/funktionales Design</w:t>
@@ -312,7 +336,7 @@
           <w:ilvl w:val="0"/>
           <w:numId w:val="2"/>
         </w:numPr>
-        <w:spacing w:after="0" w:line="240" w:lineRule="auto"/>
+        <w:spacing w:after="0" w:line="20" w:lineRule="atLeast"/>
       </w:pPr>
       <w:r>
         <w:t>Design &amp; Architektur Pattern</w:t>
@@ -325,7 +349,7 @@
           <w:ilvl w:val="0"/>
           <w:numId w:val="2"/>
         </w:numPr>
-        <w:spacing w:after="0" w:line="240" w:lineRule="auto"/>
+        <w:spacing w:after="0" w:line="20" w:lineRule="atLeast"/>
       </w:pPr>
       <w:r>
         <w:t>GRASP</w:t>
@@ -333,11 +357,10 @@
     </w:p>
     <w:p>
       <w:pPr>
-        <w:spacing w:after="0" w:line="240" w:lineRule="auto"/>
-      </w:pPr>
-      <w:bookmarkStart w:id="0" w:name="_GoBack"/>
-      <w:bookmarkEnd w:id="0"/>
-    </w:p>
+        <w:spacing w:after="0" w:line="20" w:lineRule="atLeast"/>
+      </w:pPr>
+    </w:p>
+    <w:p/>
     <w:sectPr>
       <w:pgSz w:w="11906" w:h="16838"/>
       <w:pgMar w:top="1417" w:right="1417" w:bottom="1134" w:left="1417" w:header="708" w:footer="708" w:gutter="0"/>
@@ -548,11 +571,126 @@
       </w:pPr>
     </w:lvl>
   </w:abstractNum>
+  <w:abstractNum w:abstractNumId="2" w15:restartNumberingAfterBreak="0">
+    <w:nsid w:val="79D8253A"/>
+    <w:multiLevelType w:val="hybridMultilevel"/>
+    <w:tmpl w:val="90126E2A"/>
+    <w:lvl w:ilvl="0" w:tplc="F040832C">
+      <w:numFmt w:val="bullet"/>
+      <w:lvlText w:val="-"/>
+      <w:lvlJc w:val="left"/>
+      <w:pPr>
+        <w:ind w:left="720" w:hanging="360"/>
+      </w:pPr>
+      <w:rPr>
+        <w:rFonts w:ascii="Calibri" w:eastAsiaTheme="minorHAnsi" w:hAnsi="Calibri" w:cstheme="minorBidi" w:hint="default"/>
+      </w:rPr>
+    </w:lvl>
+    <w:lvl w:ilvl="1" w:tplc="04070003" w:tentative="1">
+      <w:start w:val="1"/>
+      <w:numFmt w:val="bullet"/>
+      <w:lvlText w:val="o"/>
+      <w:lvlJc w:val="left"/>
+      <w:pPr>
+        <w:ind w:left="1440" w:hanging="360"/>
+      </w:pPr>
+      <w:rPr>
+        <w:rFonts w:ascii="Courier New" w:hAnsi="Courier New" w:cs="Courier New" w:hint="default"/>
+      </w:rPr>
+    </w:lvl>
+    <w:lvl w:ilvl="2" w:tplc="04070005" w:tentative="1">
+      <w:start w:val="1"/>
+      <w:numFmt w:val="bullet"/>
+      <w:lvlText w:val=""/>
+      <w:lvlJc w:val="left"/>
+      <w:pPr>
+        <w:ind w:left="2160" w:hanging="360"/>
+      </w:pPr>
+      <w:rPr>
+        <w:rFonts w:ascii="Wingdings" w:hAnsi="Wingdings" w:hint="default"/>
+      </w:rPr>
+    </w:lvl>
+    <w:lvl w:ilvl="3" w:tplc="04070001" w:tentative="1">
+      <w:start w:val="1"/>
+      <w:numFmt w:val="bullet"/>
+      <w:lvlText w:val=""/>
+      <w:lvlJc w:val="left"/>
+      <w:pPr>
+        <w:ind w:left="2880" w:hanging="360"/>
+      </w:pPr>
+      <w:rPr>
+        <w:rFonts w:ascii="Symbol" w:hAnsi="Symbol" w:hint="default"/>
+      </w:rPr>
+    </w:lvl>
+    <w:lvl w:ilvl="4" w:tplc="04070003" w:tentative="1">
+      <w:start w:val="1"/>
+      <w:numFmt w:val="bullet"/>
+      <w:lvlText w:val="o"/>
+      <w:lvlJc w:val="left"/>
+      <w:pPr>
+        <w:ind w:left="3600" w:hanging="360"/>
+      </w:pPr>
+      <w:rPr>
+        <w:rFonts w:ascii="Courier New" w:hAnsi="Courier New" w:cs="Courier New" w:hint="default"/>
+      </w:rPr>
+    </w:lvl>
+    <w:lvl w:ilvl="5" w:tplc="04070005" w:tentative="1">
+      <w:start w:val="1"/>
+      <w:numFmt w:val="bullet"/>
+      <w:lvlText w:val=""/>
+      <w:lvlJc w:val="left"/>
+      <w:pPr>
+        <w:ind w:left="4320" w:hanging="360"/>
+      </w:pPr>
+      <w:rPr>
+        <w:rFonts w:ascii="Wingdings" w:hAnsi="Wingdings" w:hint="default"/>
+      </w:rPr>
+    </w:lvl>
+    <w:lvl w:ilvl="6" w:tplc="04070001" w:tentative="1">
+      <w:start w:val="1"/>
+      <w:numFmt w:val="bullet"/>
+      <w:lvlText w:val=""/>
+      <w:lvlJc w:val="left"/>
+      <w:pPr>
+        <w:ind w:left="5040" w:hanging="360"/>
+      </w:pPr>
+      <w:rPr>
+        <w:rFonts w:ascii="Symbol" w:hAnsi="Symbol" w:hint="default"/>
+      </w:rPr>
+    </w:lvl>
+    <w:lvl w:ilvl="7" w:tplc="04070003" w:tentative="1">
+      <w:start w:val="1"/>
+      <w:numFmt w:val="bullet"/>
+      <w:lvlText w:val="o"/>
+      <w:lvlJc w:val="left"/>
+      <w:pPr>
+        <w:ind w:left="5760" w:hanging="360"/>
+      </w:pPr>
+      <w:rPr>
+        <w:rFonts w:ascii="Courier New" w:hAnsi="Courier New" w:cs="Courier New" w:hint="default"/>
+      </w:rPr>
+    </w:lvl>
+    <w:lvl w:ilvl="8" w:tplc="04070005" w:tentative="1">
+      <w:start w:val="1"/>
+      <w:numFmt w:val="bullet"/>
+      <w:lvlText w:val=""/>
+      <w:lvlJc w:val="left"/>
+      <w:pPr>
+        <w:ind w:left="6480" w:hanging="360"/>
+      </w:pPr>
+      <w:rPr>
+        <w:rFonts w:ascii="Wingdings" w:hAnsi="Wingdings" w:hint="default"/>
+      </w:rPr>
+    </w:lvl>
+  </w:abstractNum>
   <w:num w:numId="1">
     <w:abstractNumId w:val="1"/>
   </w:num>
   <w:num w:numId="2">
     <w:abstractNumId w:val="0"/>
+  </w:num>
+  <w:num w:numId="3">
+    <w:abstractNumId w:val="2"/>
   </w:num>
 </w:numbering>
 </file>
@@ -680,6 +818,7 @@
     <w:lsdException w:name="HTML Sample" w:semiHidden="1" w:unhideWhenUsed="1"/>
     <w:lsdException w:name="HTML Typewriter" w:semiHidden="1" w:unhideWhenUsed="1"/>
     <w:lsdException w:name="HTML Variable" w:semiHidden="1" w:unhideWhenUsed="1"/>
+    <w:lsdException w:name="Normal Table" w:semiHidden="1" w:unhideWhenUsed="1"/>
     <w:lsdException w:name="annotation subject" w:semiHidden="1" w:unhideWhenUsed="1"/>
     <w:lsdException w:name="No List" w:semiHidden="1" w:unhideWhenUsed="1"/>
     <w:lsdException w:name="Outline List 1" w:semiHidden="1" w:unhideWhenUsed="1"/>
@@ -724,6 +863,7 @@
     <w:lsdException w:name="Table Professional" w:semiHidden="1" w:unhideWhenUsed="1"/>
     <w:lsdException w:name="Table Subtle 1" w:semiHidden="1" w:unhideWhenUsed="1"/>
     <w:lsdException w:name="Table Subtle 2" w:semiHidden="1" w:unhideWhenUsed="1"/>
+    <w:lsdException w:name="Table Web 1" w:semiHidden="1" w:unhideWhenUsed="1"/>
     <w:lsdException w:name="Table Web 2" w:semiHidden="1" w:unhideWhenUsed="1"/>
     <w:lsdException w:name="Table Web 3" w:semiHidden="1" w:unhideWhenUsed="1"/>
     <w:lsdException w:name="Balloon Text" w:semiHidden="1" w:unhideWhenUsed="1"/>
@@ -991,6 +1131,17 @@
       <w:ind w:left="720"/>
       <w:contextualSpacing/>
     </w:pPr>
+  </w:style>
+  <w:style w:type="character" w:styleId="Hyperlink">
+    <w:name w:val="Hyperlink"/>
+    <w:basedOn w:val="Absatz-Standardschriftart"/>
+    <w:uiPriority w:val="99"/>
+    <w:unhideWhenUsed/>
+    <w:rsid w:val="000D3162"/>
+    <w:rPr>
+      <w:color w:val="0000FF" w:themeColor="hyperlink"/>
+      <w:u w:val="single"/>
+    </w:rPr>
   </w:style>
 </w:styles>
 </file>

</xml_diff>